<commit_message>
correcao PID adc diagrama
</commit_message>
<xml_diff>
--- a/01Relatorios/VariosCapitulosRelatorio/FSM_PID.docx
+++ b/01Relatorios/VariosCapitulosRelatorio/FSM_PID.docx
@@ -229,37 +229,19 @@
         <w:t xml:space="preserve">S_ROTATE. </w:t>
       </w:r>
       <w:r>
-        <w:rPr>
-          <w:highlight w:val="yellow"/>
-        </w:rPr>
         <w:t>O primeiro</w:t>
       </w:r>
       <w:r>
-        <w:rPr>
-          <w:highlight w:val="yellow"/>
-        </w:rPr>
         <w:t xml:space="preserve"> </w:t>
       </w:r>
       <w:r>
-        <w:rPr>
-          <w:highlight w:val="yellow"/>
-        </w:rPr>
         <w:t>implementa um algoritmo responsável pelo segui</w:t>
       </w:r>
       <w:r>
-        <w:rPr>
-          <w:highlight w:val="yellow"/>
-        </w:rPr>
         <w:t>mento</w:t>
       </w:r>
       <w:r>
-        <w:rPr>
-          <w:highlight w:val="yellow"/>
-        </w:rPr>
-        <w:t xml:space="preserve"> de linha.</w:t>
-      </w:r>
-      <w:r>
-        <w:t xml:space="preserve"> O segundo é responsável pela leitura de um cartão RFID</w:t>
+        <w:t xml:space="preserve"> de linha. O segundo é responsável pela leitura de um cartão RFID</w:t>
       </w:r>
       <w:r>
         <w:t xml:space="preserve"> de identificação </w:t>
@@ -283,22 +265,13 @@
         <w:t xml:space="preserve"> é um estado de decisão responsável </w:t>
       </w:r>
       <w:r>
-        <w:t xml:space="preserve">por </w:t>
-      </w:r>
-      <w:r>
-        <w:rPr>
-          <w:highlight w:val="yellow"/>
-        </w:rPr>
-        <w:t>encaminhar o sistema para um estado que esteja de acordo com as entradas dos sensores e com o percurso a realizar</w:t>
-      </w:r>
-      <w:r>
-        <w:t>.</w:t>
-      </w:r>
-      <w:r>
-        <w:t xml:space="preserve"> </w:t>
-      </w:r>
-      <w:r>
-        <w:t>O quarto executa o controlo da mudança de direção num cruzamento.</w:t>
+        <w:t>por encaminhar o sistema para um estado que esteja de acordo com as entradas dos sensores e com o percurso a realizar.</w:t>
+      </w:r>
+      <w:r>
+        <w:t xml:space="preserve"> O quarto</w:t>
+      </w:r>
+      <w:r>
+        <w:t xml:space="preserve"> executa o controlo da mudança de direção num cruzamento.</w:t>
       </w:r>
     </w:p>
     <w:p>
@@ -579,16 +552,7 @@
         <w:t xml:space="preserve">quarto </w:t>
       </w:r>
       <w:r>
-        <w:t xml:space="preserve">ou </w:t>
-      </w:r>
-      <w:r>
-        <w:t>cruzamento</w:t>
-      </w:r>
-      <w:r>
-        <w:t>,</w:t>
-      </w:r>
-      <w:r>
-        <w:t xml:space="preserve"> </w:t>
+        <w:t xml:space="preserve">ou cruzamento, </w:t>
       </w:r>
       <w:r>
         <w:t>e</w:t>
@@ -1055,7 +1019,28 @@
           <w:rFonts w:ascii="NewsGotT" w:hAnsi="NewsGotT" w:cs="Times New Roman"/>
           <w:sz w:val="24"/>
         </w:rPr>
-        <w:t>erro, e acelera a resposta de um processo controlado, reduz o</w:t>
+        <w:t xml:space="preserve">erro, </w:t>
+      </w:r>
+      <w:r>
+        <w:rPr>
+          <w:rFonts w:ascii="NewsGotT" w:hAnsi="NewsGotT" w:cs="Times New Roman"/>
+          <w:sz w:val="24"/>
+        </w:rPr>
+        <w:t>acelera</w:t>
+      </w:r>
+      <w:r>
+        <w:rPr>
+          <w:rFonts w:ascii="NewsGotT" w:hAnsi="NewsGotT" w:cs="Times New Roman"/>
+          <w:sz w:val="24"/>
+        </w:rPr>
+        <w:t xml:space="preserve"> a resposta de um processo </w:t>
+      </w:r>
+      <w:r>
+        <w:rPr>
+          <w:rFonts w:ascii="NewsGotT" w:hAnsi="NewsGotT" w:cs="Times New Roman"/>
+          <w:sz w:val="24"/>
+        </w:rPr>
+        <w:t>controlado, reduz o</w:t>
       </w:r>
       <w:r>
         <w:rPr>
@@ -1087,20 +1072,59 @@
           <w:rFonts w:ascii="NewsGotT" w:hAnsi="NewsGotT" w:cs="Times New Roman"/>
           <w:sz w:val="24"/>
         </w:rPr>
-        <w:t xml:space="preserve"> de estabilização e produz um </w:t>
-      </w:r>
-      <w:proofErr w:type="spellStart"/>
+        <w:t xml:space="preserve"> de estabilização e produz </w:t>
+      </w:r>
+      <w:r>
+        <w:rPr>
+          <w:rFonts w:ascii="NewsGotT" w:hAnsi="NewsGotT" w:cs="Times New Roman"/>
+          <w:sz w:val="24"/>
+        </w:rPr>
+        <w:t xml:space="preserve">um </w:t>
+      </w:r>
       <w:r>
         <w:rPr>
           <w:rFonts w:ascii="NewsGotT" w:hAnsi="NewsGotT" w:cs="Times New Roman"/>
           <w:i/>
           <w:iCs/>
           <w:sz w:val="24"/>
-          <w:highlight w:val="yellow"/>
-        </w:rPr>
-        <w:t>off-set</w:t>
-      </w:r>
-      <w:proofErr w:type="spellEnd"/>
+        </w:rPr>
+        <w:t>offset</w:t>
+      </w:r>
+      <w:r>
+        <w:rPr>
+          <w:rFonts w:ascii="NewsGotT" w:hAnsi="NewsGotT" w:cs="Times New Roman"/>
+          <w:sz w:val="24"/>
+        </w:rPr>
+        <w:t xml:space="preserve"> inversa</w:t>
+      </w:r>
+      <w:r>
+        <w:rPr>
+          <w:rFonts w:ascii="NewsGotT" w:hAnsi="NewsGotT" w:cs="Times New Roman"/>
+          <w:sz w:val="24"/>
+        </w:rPr>
+        <w:t>mente</w:t>
+      </w:r>
+      <w:r>
+        <w:rPr>
+          <w:rFonts w:ascii="NewsGotT" w:hAnsi="NewsGotT" w:cs="Times New Roman"/>
+          <w:sz w:val="24"/>
+        </w:rPr>
+        <w:t xml:space="preserve"> proporcional ao ganho. </w:t>
+      </w:r>
+      <w:r>
+        <w:rPr>
+          <w:rFonts w:ascii="NewsGotT" w:hAnsi="NewsGotT" w:cs="Times New Roman"/>
+          <w:sz w:val="24"/>
+        </w:rPr>
+        <w:t>A</w:t>
+      </w:r>
+      <w:r>
+        <w:rPr>
+          <w:rFonts w:ascii="NewsGotT" w:hAnsi="NewsGotT" w:cs="Times New Roman"/>
+          <w:sz w:val="24"/>
+        </w:rPr>
+        <w:t xml:space="preserve"> ação integral</w:t>
+      </w:r>
       <w:r>
         <w:rPr>
           <w:rFonts w:ascii="NewsGotT" w:hAnsi="NewsGotT" w:cs="Times New Roman"/>
@@ -1112,9 +1136,85 @@
         <w:rPr>
           <w:rFonts w:ascii="NewsGotT" w:hAnsi="NewsGotT" w:cs="Times New Roman"/>
           <w:sz w:val="24"/>
-          <w:highlight w:val="red"/>
-        </w:rPr>
-        <w:t xml:space="preserve">(escreve-se assim ou </w:t>
+        </w:rPr>
+        <w:t xml:space="preserve">produz uma ação de controlo gradual proporcional </w:t>
+      </w:r>
+      <w:r>
+        <w:rPr>
+          <w:rFonts w:ascii="NewsGotT" w:hAnsi="NewsGotT" w:cs="Times New Roman"/>
+          <w:sz w:val="24"/>
+        </w:rPr>
+        <w:t>à</w:t>
+      </w:r>
+      <w:r>
+        <w:rPr>
+          <w:rFonts w:ascii="NewsGotT" w:hAnsi="NewsGotT" w:cs="Times New Roman"/>
+          <w:sz w:val="24"/>
+        </w:rPr>
+        <w:t xml:space="preserve"> integral do </w:t>
+      </w:r>
+      <w:r>
+        <w:rPr>
+          <w:rFonts w:ascii="NewsGotT" w:hAnsi="NewsGotT" w:cs="Times New Roman"/>
+          <w:sz w:val="24"/>
+        </w:rPr>
+        <w:t>erro</w:t>
+      </w:r>
+      <w:r>
+        <w:rPr>
+          <w:rFonts w:ascii="NewsGotT" w:hAnsi="NewsGotT" w:cs="Times New Roman"/>
+          <w:sz w:val="24"/>
+        </w:rPr>
+        <w:t>,</w:t>
+      </w:r>
+      <w:r>
+        <w:rPr>
+          <w:rFonts w:ascii="NewsGotT" w:hAnsi="NewsGotT" w:cs="Times New Roman"/>
+          <w:sz w:val="24"/>
+        </w:rPr>
+        <w:t xml:space="preserve"> </w:t>
+      </w:r>
+      <w:r>
+        <w:rPr>
+          <w:rFonts w:ascii="NewsGotT" w:hAnsi="NewsGotT" w:cs="Times New Roman"/>
+          <w:sz w:val="24"/>
+        </w:rPr>
+        <w:t>responde</w:t>
+      </w:r>
+      <w:r>
+        <w:rPr>
+          <w:rFonts w:ascii="NewsGotT" w:hAnsi="NewsGotT" w:cs="Times New Roman"/>
+          <w:sz w:val="24"/>
+        </w:rPr>
+        <w:t>ndo,</w:t>
+      </w:r>
+      <w:r>
+        <w:rPr>
+          <w:rFonts w:ascii="NewsGotT" w:hAnsi="NewsGotT" w:cs="Times New Roman"/>
+          <w:sz w:val="24"/>
+        </w:rPr>
+        <w:t xml:space="preserve"> assim,</w:t>
+      </w:r>
+      <w:r>
+        <w:rPr>
+          <w:rFonts w:ascii="NewsGotT" w:hAnsi="NewsGotT" w:cs="Times New Roman"/>
+          <w:sz w:val="24"/>
+        </w:rPr>
+        <w:t xml:space="preserve"> ao passado do</w:t>
+      </w:r>
+      <w:r>
+        <w:rPr>
+          <w:rFonts w:ascii="NewsGotT" w:hAnsi="NewsGotT" w:cs="Times New Roman"/>
+          <w:sz w:val="24"/>
+        </w:rPr>
+        <w:t xml:space="preserve"> erro enquanto este for diferente de zero, </w:t>
+      </w:r>
+      <w:r>
+        <w:rPr>
+          <w:rFonts w:ascii="NewsGotT" w:hAnsi="NewsGotT" w:cs="Times New Roman"/>
+          <w:sz w:val="24"/>
+        </w:rPr>
+        <w:t xml:space="preserve">elimina o </w:t>
       </w:r>
       <w:r>
         <w:rPr>
@@ -1122,9 +1222,29 @@
           <w:i/>
           <w:iCs/>
           <w:sz w:val="24"/>
-          <w:highlight w:val="red"/>
-        </w:rPr>
-        <w:t xml:space="preserve">offset?? -&gt; Slides de </w:t>
+        </w:rPr>
+        <w:t>offset</w:t>
+      </w:r>
+      <w:r>
+        <w:rPr>
+          <w:rFonts w:ascii="NewsGotT" w:hAnsi="NewsGotT" w:cs="Times New Roman"/>
+          <w:sz w:val="24"/>
+        </w:rPr>
+        <w:t xml:space="preserve"> </w:t>
+      </w:r>
+      <w:r>
+        <w:rPr>
+          <w:rFonts w:ascii="NewsGotT" w:hAnsi="NewsGotT" w:cs="Times New Roman"/>
+          <w:sz w:val="24"/>
+        </w:rPr>
+        <w:t>e reduz</w:t>
+      </w:r>
+      <w:r>
+        <w:rPr>
+          <w:rFonts w:ascii="NewsGotT" w:hAnsi="NewsGotT" w:cs="Times New Roman"/>
+          <w:sz w:val="24"/>
+        </w:rPr>
+        <w:t xml:space="preserve"> o tempo de subida. Porém, aumenta o </w:t>
       </w:r>
       <w:proofErr w:type="spellStart"/>
       <w:r>
@@ -1133,26 +1253,27 @@
           <w:i/>
           <w:iCs/>
           <w:sz w:val="24"/>
-          <w:highlight w:val="red"/>
-        </w:rPr>
-        <w:t>controloe</w:t>
+        </w:rPr>
+        <w:t>overshoot</w:t>
       </w:r>
       <w:proofErr w:type="spellEnd"/>
       <w:r>
         <w:rPr>
           <w:rFonts w:ascii="NewsGotT" w:hAnsi="NewsGotT" w:cs="Times New Roman"/>
-          <w:i/>
-          <w:iCs/>
-          <w:sz w:val="24"/>
-          <w:highlight w:val="red"/>
-        </w:rPr>
-        <w:t xml:space="preserve"> estava assim)</w:t>
-      </w:r>
-      <w:r>
-        <w:rPr>
-          <w:rFonts w:ascii="NewsGotT" w:hAnsi="NewsGotT" w:cs="Times New Roman"/>
-          <w:i/>
-          <w:iCs/>
+          <w:sz w:val="24"/>
+        </w:rPr>
+        <w:t xml:space="preserve">, o período de oscilação e tempo de estabilização, </w:t>
+      </w:r>
+      <w:r>
+        <w:rPr>
+          <w:rFonts w:ascii="NewsGotT" w:hAnsi="NewsGotT" w:cs="Times New Roman"/>
+          <w:sz w:val="24"/>
+        </w:rPr>
+        <w:t>produzindo</w:t>
+      </w:r>
+      <w:r>
+        <w:rPr>
+          <w:rFonts w:ascii="NewsGotT" w:hAnsi="NewsGotT" w:cs="Times New Roman"/>
           <w:sz w:val="24"/>
         </w:rPr>
         <w:t xml:space="preserve"> </w:t>
@@ -1162,151 +1283,7 @@
           <w:rFonts w:ascii="NewsGotT" w:hAnsi="NewsGotT" w:cs="Times New Roman"/>
           <w:sz w:val="24"/>
         </w:rPr>
-        <w:t>inversamente</w:t>
-      </w:r>
-      <w:r>
-        <w:rPr>
-          <w:rFonts w:ascii="NewsGotT" w:hAnsi="NewsGotT" w:cs="Times New Roman"/>
-          <w:sz w:val="24"/>
-        </w:rPr>
-        <w:t xml:space="preserve"> proporcional ao ganho. </w:t>
-      </w:r>
-      <w:r>
-        <w:rPr>
-          <w:rFonts w:ascii="NewsGotT" w:hAnsi="NewsGotT" w:cs="Times New Roman"/>
-          <w:sz w:val="24"/>
-        </w:rPr>
-        <w:t>A ação integral</w:t>
-      </w:r>
-      <w:r>
-        <w:rPr>
-          <w:rFonts w:ascii="NewsGotT" w:hAnsi="NewsGotT" w:cs="Times New Roman"/>
-          <w:sz w:val="24"/>
-        </w:rPr>
-        <w:t xml:space="preserve"> </w:t>
-      </w:r>
-      <w:r>
-        <w:rPr>
-          <w:rFonts w:ascii="NewsGotT" w:hAnsi="NewsGotT" w:cs="Times New Roman"/>
-          <w:sz w:val="24"/>
-        </w:rPr>
-        <w:t xml:space="preserve">produz uma ação de controlo gradual proporcional </w:t>
-      </w:r>
-      <w:r>
-        <w:rPr>
-          <w:rFonts w:ascii="NewsGotT" w:hAnsi="NewsGotT" w:cs="Times New Roman"/>
-          <w:sz w:val="24"/>
-        </w:rPr>
-        <w:t>à</w:t>
-      </w:r>
-      <w:r>
-        <w:rPr>
-          <w:rFonts w:ascii="NewsGotT" w:hAnsi="NewsGotT" w:cs="Times New Roman"/>
-          <w:sz w:val="24"/>
-        </w:rPr>
-        <w:t xml:space="preserve"> integral do </w:t>
-      </w:r>
-      <w:r>
-        <w:rPr>
-          <w:rFonts w:ascii="NewsGotT" w:hAnsi="NewsGotT" w:cs="Times New Roman"/>
-          <w:sz w:val="24"/>
-        </w:rPr>
-        <w:t>erro e responde</w:t>
-      </w:r>
-      <w:r>
-        <w:rPr>
-          <w:rFonts w:ascii="NewsGotT" w:hAnsi="NewsGotT" w:cs="Times New Roman"/>
-          <w:sz w:val="24"/>
-        </w:rPr>
-        <w:t xml:space="preserve"> ao passado do erro enquanto este for diferente de zero, elimina o </w:t>
-      </w:r>
-      <w:proofErr w:type="spellStart"/>
-      <w:r>
-        <w:rPr>
-          <w:rFonts w:ascii="NewsGotT" w:hAnsi="NewsGotT" w:cs="Times New Roman"/>
-          <w:i/>
-          <w:iCs/>
-          <w:sz w:val="24"/>
-          <w:highlight w:val="yellow"/>
-        </w:rPr>
-        <w:t>off-set</w:t>
-      </w:r>
-      <w:proofErr w:type="spellEnd"/>
-      <w:r>
-        <w:rPr>
-          <w:rFonts w:ascii="NewsGotT" w:hAnsi="NewsGotT" w:cs="Times New Roman"/>
-          <w:sz w:val="24"/>
-        </w:rPr>
-        <w:t xml:space="preserve"> e reduz o tempo de subida. Porém, aumenta o </w:t>
-      </w:r>
-      <w:proofErr w:type="spellStart"/>
-      <w:r>
-        <w:rPr>
-          <w:rFonts w:ascii="NewsGotT" w:hAnsi="NewsGotT" w:cs="Times New Roman"/>
-          <w:i/>
-          <w:iCs/>
-          <w:sz w:val="24"/>
-        </w:rPr>
-        <w:t>overshoot</w:t>
-      </w:r>
-      <w:proofErr w:type="spellEnd"/>
-      <w:r>
-        <w:rPr>
-          <w:rFonts w:ascii="NewsGotT" w:hAnsi="NewsGotT" w:cs="Times New Roman"/>
-          <w:sz w:val="24"/>
-        </w:rPr>
-        <w:t xml:space="preserve">, o período de oscilação e tempo de estabilização, </w:t>
-      </w:r>
-      <w:r>
-        <w:rPr>
-          <w:rFonts w:ascii="NewsGotT" w:hAnsi="NewsGotT" w:cs="Times New Roman"/>
-          <w:sz w:val="24"/>
-        </w:rPr>
-        <w:t>produzindo</w:t>
-      </w:r>
-      <w:r>
-        <w:rPr>
-          <w:rFonts w:ascii="NewsGotT" w:hAnsi="NewsGotT" w:cs="Times New Roman"/>
-          <w:sz w:val="24"/>
-        </w:rPr>
-        <w:t xml:space="preserve"> </w:t>
-      </w:r>
-      <w:r>
-        <w:rPr>
-          <w:rFonts w:ascii="NewsGotT" w:hAnsi="NewsGotT" w:cs="Times New Roman"/>
-          <w:sz w:val="24"/>
-        </w:rPr>
-        <w:t xml:space="preserve">respostas lentas e oscilatórias </w:t>
-      </w:r>
-      <w:r>
-        <w:rPr>
-          <w:rFonts w:ascii="NewsGotT" w:hAnsi="NewsGotT" w:cs="Times New Roman"/>
-          <w:sz w:val="24"/>
-        </w:rPr>
-        <w:t>(</w:t>
-      </w:r>
-      <w:r>
-        <w:rPr>
-          <w:rFonts w:ascii="NewsGotT" w:hAnsi="NewsGotT" w:cs="Times New Roman"/>
-          <w:sz w:val="24"/>
-          <w:highlight w:val="yellow"/>
-        </w:rPr>
-        <w:t>tende a instabilizar a malha</w:t>
-      </w:r>
-      <w:r>
-        <w:rPr>
-          <w:rFonts w:ascii="NewsGotT" w:hAnsi="NewsGotT" w:cs="Times New Roman"/>
-          <w:sz w:val="24"/>
-        </w:rPr>
-        <w:t xml:space="preserve">) </w:t>
-      </w:r>
-      <w:r>
-        <w:rPr>
-          <w:rFonts w:ascii="NewsGotT" w:hAnsi="NewsGotT" w:cs="Times New Roman"/>
-          <w:sz w:val="24"/>
-          <w:highlight w:val="red"/>
-        </w:rPr>
-        <w:t>(redundante visto que já se disse que produz uma resposta oscilatória? -&gt; Entre parenteses ou nem isso?)</w:t>
+        <w:t>respostas lentas e oscilatórias</w:t>
       </w:r>
       <w:r>
         <w:rPr>
@@ -1471,7 +1448,19 @@
         <w:t>mostra a resposta de um sistema a uma ação proporcional.</w:t>
       </w:r>
       <w:r>
-        <w:t xml:space="preserve"> A saída do sistema corresponde à variável de erro multiplicada por uma dada constante. </w:t>
+        <w:t xml:space="preserve"> A </w:t>
+      </w:r>
+      <w:r>
+        <w:t>saída d</w:t>
+      </w:r>
+      <w:r>
+        <w:t>este</w:t>
+      </w:r>
+      <w:r>
+        <w:t xml:space="preserve"> corresponde</w:t>
+      </w:r>
+      <w:r>
+        <w:t xml:space="preserve"> à variável de erro multiplicada por uma dada constante. </w:t>
       </w:r>
       <w:r>
         <w:rPr>
@@ -1483,10 +1472,22 @@
         <w:t xml:space="preserve"> (b) </w:t>
       </w:r>
       <w:r>
-        <w:t xml:space="preserve">mostra a resposta de um sistema a uma ação </w:t>
-      </w:r>
-      <w:r>
-        <w:t xml:space="preserve">integral. A saída do sistema corresponde à integral da variável de erro. Como a integral de uma constante é uma </w:t>
+        <w:t xml:space="preserve">mostra a </w:t>
+      </w:r>
+      <w:r>
+        <w:t>resposta de um sistema a uma</w:t>
+      </w:r>
+      <w:r>
+        <w:t xml:space="preserve"> ação </w:t>
+      </w:r>
+      <w:r>
+        <w:t xml:space="preserve">integral. A saída </w:t>
+      </w:r>
+      <w:r>
+        <w:t>deste</w:t>
+      </w:r>
+      <w:r>
+        <w:t xml:space="preserve"> corresponde à integral da variável de erro. Como a integral de uma constante é uma </w:t>
       </w:r>
       <w:r>
         <w:rPr>
@@ -1501,7 +1502,13 @@
         <w:t>é do tipo degrau</w:t>
       </w:r>
       <w:r>
-        <w:t xml:space="preserve">, a resposta do sistema vai corresponder a uma rampa de declive igual à amplitude da variável de entrada multiplicada por uma constante. </w:t>
+        <w:t xml:space="preserve">, a </w:t>
+      </w:r>
+      <w:r>
+        <w:t>resposta do sistema vai corresponder</w:t>
+      </w:r>
+      <w:r>
+        <w:t xml:space="preserve"> a uma rampa de declive igual à amplitude da variável de entrada multiplicada por uma constante. </w:t>
       </w:r>
       <w:r>
         <w:rPr>
@@ -1516,7 +1523,13 @@
         <w:t xml:space="preserve"> mostra a resposta de um sistema a uma ação </w:t>
       </w:r>
       <w:r>
-        <w:t xml:space="preserve">derivativa. A saída do sistema corresponde à derivada da variável de erro. Como a derivada de uma reta é uma constante, quando a </w:t>
+        <w:t xml:space="preserve">derivativa. A saída </w:t>
+      </w:r>
+      <w:r>
+        <w:t>deste</w:t>
+      </w:r>
+      <w:r>
+        <w:t xml:space="preserve"> corresponde à derivada da variável de erro. Como a derivada de uma reta é uma constante, quando a </w:t>
       </w:r>
       <w:r>
         <w:t>entrada é do tipo rampa</w:t>
@@ -1590,7 +1603,6 @@
                 <w:noProof/>
                 <w:sz w:val="24"/>
               </w:rPr>
-              <w:lastRenderedPageBreak/>
               <w:drawing>
                 <wp:inline distT="0" distB="0" distL="0" distR="0" wp14:anchorId="0A39A3ED" wp14:editId="60526A60">
                   <wp:extent cx="1707232" cy="1053956"/>
@@ -1717,10 +1729,10 @@
                   <v:path o:extrusionok="f" gradientshapeok="t" o:connecttype="rect"/>
                   <o:lock v:ext="edit" aspectratio="t"/>
                 </v:shapetype>
-                <v:shape id="_x0000_i1030" type="#_x0000_t75" style="width:142.1pt;height:84.5pt" o:ole="">
+                <v:shape id="_x0000_i1025" type="#_x0000_t75" style="width:142.1pt;height:84.65pt" o:ole="">
                   <v:imagedata r:id="rId9" o:title=""/>
                 </v:shape>
-                <o:OLEObject Type="Embed" ProgID="PBrush" ShapeID="_x0000_i1030" DrawAspect="Content" ObjectID="_1685259701" r:id="rId10"/>
+                <o:OLEObject Type="Embed" ProgID="PBrush" ShapeID="_x0000_i1025" DrawAspect="Content" ObjectID="_1685274122" r:id="rId10"/>
               </w:object>
             </w:r>
           </w:p>
@@ -1741,10 +1753,10 @@
             </w:pPr>
             <w:r>
               <w:object w:dxaOrig="4710" w:dyaOrig="2800" w14:anchorId="38DF85D7">
-                <v:shape id="_x0000_i1031" type="#_x0000_t75" style="width:142.1pt;height:84.5pt" o:ole="">
+                <v:shape id="_x0000_i1026" type="#_x0000_t75" style="width:142.1pt;height:84.65pt" o:ole="">
                   <v:imagedata r:id="rId11" o:title=""/>
                 </v:shape>
-                <o:OLEObject Type="Embed" ProgID="PBrush" ShapeID="_x0000_i1031" DrawAspect="Content" ObjectID="_1685259702" r:id="rId12"/>
+                <o:OLEObject Type="Embed" ProgID="PBrush" ShapeID="_x0000_i1026" DrawAspect="Content" ObjectID="_1685274123" r:id="rId12"/>
               </w:object>
             </w:r>
           </w:p>
@@ -1773,6 +1785,7 @@
                 <w:rFonts w:ascii="NewsGotT" w:hAnsi="NewsGotT" w:cs="Times New Roman"/>
                 <w:sz w:val="24"/>
               </w:rPr>
+              <w:lastRenderedPageBreak/>
               <w:t>(a)</w:t>
             </w:r>
           </w:p>
@@ -2336,7 +2349,21 @@
           <w:rFonts w:ascii="NewsGotT" w:hAnsi="NewsGotT" w:cs="Times New Roman"/>
           <w:sz w:val="24"/>
         </w:rPr>
-        <w:t xml:space="preserve">Se se pretender que o robô efetue uma trajetória curvilínea, o motor do lado oposto ao que se pretende efetuar a trajetória terá de ter uma velocidade de rotação superior. Ou seja, quando a trajetória é uma </w:t>
+        <w:t xml:space="preserve">Se se pretender que o robô efetue uma trajetória curvilínea, o motor do lado oposto ao que se pretende efetuar a trajetória terá de ter uma velocidade de </w:t>
+      </w:r>
+      <w:r>
+        <w:rPr>
+          <w:rFonts w:ascii="NewsGotT" w:hAnsi="NewsGotT" w:cs="Times New Roman"/>
+          <w:sz w:val="24"/>
+        </w:rPr>
+        <w:t>rotação superior. Ou seja,</w:t>
+      </w:r>
+      <w:r>
+        <w:rPr>
+          <w:rFonts w:ascii="NewsGotT" w:hAnsi="NewsGotT" w:cs="Times New Roman"/>
+          <w:sz w:val="24"/>
+        </w:rPr>
+        <w:t xml:space="preserve"> quando a trajetória é uma </w:t>
       </w:r>
       <w:r>
         <w:rPr>
@@ -2578,6 +2605,13 @@
           <w:rFonts w:ascii="NewsGotT" w:hAnsi="NewsGotT" w:cs="Times New Roman"/>
           <w:sz w:val="24"/>
         </w:rPr>
+        <w:tab/>
+      </w:r>
+      <w:r>
+        <w:rPr>
+          <w:rFonts w:ascii="NewsGotT" w:hAnsi="NewsGotT" w:cs="Times New Roman"/>
+          <w:sz w:val="24"/>
+        </w:rPr>
         <w:t>A</w:t>
       </w:r>
       <w:r>
@@ -2644,7 +2678,6 @@
           <w:rFonts w:ascii="NewsGotT" w:hAnsi="NewsGotT" w:cs="Times New Roman"/>
           <w:sz w:val="24"/>
         </w:rPr>
-        <w:lastRenderedPageBreak/>
         <w:tab/>
         <w:t>O atuador é composto pelo motor DC</w:t>
       </w:r>
@@ -2653,7 +2686,28 @@
           <w:rFonts w:ascii="NewsGotT" w:hAnsi="NewsGotT" w:cs="Times New Roman"/>
           <w:sz w:val="24"/>
         </w:rPr>
-        <w:t xml:space="preserve">, a ponte H e pelo microcomputador. O </w:t>
+        <w:t xml:space="preserve">, a ponte H </w:t>
+      </w:r>
+      <w:r>
+        <w:rPr>
+          <w:rFonts w:ascii="NewsGotT" w:hAnsi="NewsGotT" w:cs="Times New Roman"/>
+          <w:sz w:val="24"/>
+        </w:rPr>
+        <w:t>e pelo micro</w:t>
+      </w:r>
+      <w:r>
+        <w:rPr>
+          <w:rFonts w:ascii="NewsGotT" w:hAnsi="NewsGotT" w:cs="Times New Roman"/>
+          <w:sz w:val="24"/>
+        </w:rPr>
+        <w:t>controlador</w:t>
+      </w:r>
+      <w:r>
+        <w:rPr>
+          <w:rFonts w:ascii="NewsGotT" w:hAnsi="NewsGotT" w:cs="Times New Roman"/>
+          <w:sz w:val="24"/>
+        </w:rPr>
+        <w:t xml:space="preserve">. O </w:t>
       </w:r>
       <w:r>
         <w:rPr>
@@ -2674,6 +2728,13 @@
           <w:rFonts w:ascii="NewsGotT" w:hAnsi="NewsGotT" w:cs="Times New Roman"/>
           <w:sz w:val="24"/>
         </w:rPr>
+        <w:t xml:space="preserve"> (produzida por um amplificador PWM).</w:t>
+      </w:r>
+      <w:r>
+        <w:rPr>
+          <w:rFonts w:ascii="NewsGotT" w:hAnsi="NewsGotT" w:cs="Times New Roman"/>
+          <w:sz w:val="24"/>
+        </w:rPr>
         <w:t xml:space="preserve"> </w:t>
       </w:r>
       <w:r>
@@ -2681,7 +2742,77 @@
           <w:rFonts w:ascii="NewsGotT" w:hAnsi="NewsGotT" w:cs="Times New Roman"/>
           <w:sz w:val="24"/>
         </w:rPr>
-        <w:t>(produzida por um amplificador PWM).</w:t>
+        <w:t>O sistema de controlo é responsável pela variação deste parâmetro</w:t>
+      </w:r>
+      <w:r>
+        <w:rPr>
+          <w:rFonts w:ascii="NewsGotT" w:hAnsi="NewsGotT" w:cs="Times New Roman"/>
+          <w:sz w:val="24"/>
+        </w:rPr>
+        <w:t>,</w:t>
+      </w:r>
+      <w:r>
+        <w:rPr>
+          <w:rFonts w:ascii="NewsGotT" w:hAnsi="NewsGotT" w:cs="Times New Roman"/>
+          <w:sz w:val="24"/>
+        </w:rPr>
+        <w:t xml:space="preserve"> de maneira a produzi</w:t>
+      </w:r>
+      <w:r>
+        <w:rPr>
+          <w:rFonts w:ascii="NewsGotT" w:hAnsi="NewsGotT" w:cs="Times New Roman"/>
+          <w:sz w:val="24"/>
+        </w:rPr>
+        <w:t xml:space="preserve">r </w:t>
+      </w:r>
+      <w:r>
+        <w:rPr>
+          <w:rFonts w:ascii="NewsGotT" w:hAnsi="NewsGotT" w:cs="Times New Roman"/>
+          <w:sz w:val="24"/>
+        </w:rPr>
+        <w:t xml:space="preserve">o </w:t>
+      </w:r>
+      <w:r>
+        <w:rPr>
+          <w:rFonts w:ascii="NewsGotT" w:hAnsi="NewsGotT" w:cs="Times New Roman"/>
+          <w:sz w:val="24"/>
+        </w:rPr>
+        <w:t xml:space="preserve">binário </w:t>
+      </w:r>
+      <w:r>
+        <w:rPr>
+          <w:rFonts w:ascii="NewsGotT" w:hAnsi="NewsGotT" w:cs="Times New Roman"/>
+          <w:sz w:val="24"/>
+        </w:rPr>
+        <w:t>adequado</w:t>
+      </w:r>
+      <w:r>
+        <w:rPr>
+          <w:rFonts w:ascii="NewsGotT" w:hAnsi="NewsGotT" w:cs="Times New Roman"/>
+          <w:sz w:val="24"/>
+        </w:rPr>
+        <w:t>. Em conjunto, o micro</w:t>
+      </w:r>
+      <w:r>
+        <w:rPr>
+          <w:rFonts w:ascii="NewsGotT" w:hAnsi="NewsGotT" w:cs="Times New Roman"/>
+          <w:sz w:val="24"/>
+        </w:rPr>
+        <w:t>controlador</w:t>
+      </w:r>
+      <w:r>
+        <w:rPr>
+          <w:rFonts w:ascii="NewsGotT" w:hAnsi="NewsGotT" w:cs="Times New Roman"/>
+          <w:sz w:val="24"/>
+        </w:rPr>
+        <w:t xml:space="preserve"> e a ponte H implementam o amplificador PWM. O algoritmo de controlo </w:t>
+      </w:r>
+      <w:r>
+        <w:rPr>
+          <w:rFonts w:ascii="NewsGotT" w:hAnsi="NewsGotT" w:cs="Times New Roman"/>
+          <w:sz w:val="24"/>
+        </w:rPr>
+        <w:t>implementado no</w:t>
       </w:r>
       <w:r>
         <w:rPr>
@@ -2695,98 +2826,7 @@
           <w:rFonts w:ascii="NewsGotT" w:hAnsi="NewsGotT" w:cs="Times New Roman"/>
           <w:sz w:val="24"/>
         </w:rPr>
-        <w:t>O sistema</w:t>
-      </w:r>
-      <w:r>
-        <w:rPr>
-          <w:rFonts w:ascii="NewsGotT" w:hAnsi="NewsGotT" w:cs="Times New Roman"/>
-          <w:sz w:val="24"/>
-        </w:rPr>
-        <w:t xml:space="preserve"> de controlo é responsável pela variação deste parâmetro</w:t>
-      </w:r>
-      <w:r>
-        <w:rPr>
-          <w:rFonts w:ascii="NewsGotT" w:hAnsi="NewsGotT" w:cs="Times New Roman"/>
-          <w:sz w:val="24"/>
-        </w:rPr>
-        <w:t>,</w:t>
-      </w:r>
-      <w:r>
-        <w:rPr>
-          <w:rFonts w:ascii="NewsGotT" w:hAnsi="NewsGotT" w:cs="Times New Roman"/>
-          <w:sz w:val="24"/>
-        </w:rPr>
-        <w:t xml:space="preserve"> de maneira a produzi</w:t>
-      </w:r>
-      <w:r>
-        <w:rPr>
-          <w:rFonts w:ascii="NewsGotT" w:hAnsi="NewsGotT" w:cs="Times New Roman"/>
-          <w:sz w:val="24"/>
-        </w:rPr>
-        <w:t xml:space="preserve">r </w:t>
-      </w:r>
-      <w:r>
-        <w:rPr>
-          <w:rFonts w:ascii="NewsGotT" w:hAnsi="NewsGotT" w:cs="Times New Roman"/>
-          <w:sz w:val="24"/>
-        </w:rPr>
-        <w:t xml:space="preserve">o </w:t>
-      </w:r>
-      <w:r>
-        <w:rPr>
-          <w:rFonts w:ascii="NewsGotT" w:hAnsi="NewsGotT" w:cs="Times New Roman"/>
-          <w:sz w:val="24"/>
-        </w:rPr>
-        <w:t xml:space="preserve">binário </w:t>
-      </w:r>
-      <w:r>
-        <w:rPr>
-          <w:rFonts w:ascii="NewsGotT" w:hAnsi="NewsGotT" w:cs="Times New Roman"/>
-          <w:sz w:val="24"/>
-        </w:rPr>
-        <w:t>adequado</w:t>
-      </w:r>
-      <w:r>
-        <w:rPr>
-          <w:rFonts w:ascii="NewsGotT" w:hAnsi="NewsGotT" w:cs="Times New Roman"/>
-          <w:sz w:val="24"/>
-        </w:rPr>
-        <w:t>. Em conjunto, o micro</w:t>
-      </w:r>
-      <w:r>
-        <w:rPr>
-          <w:rFonts w:ascii="NewsGotT" w:hAnsi="NewsGotT" w:cs="Times New Roman"/>
-          <w:sz w:val="24"/>
-        </w:rPr>
-        <w:t>computador</w:t>
-      </w:r>
-      <w:r>
-        <w:rPr>
-          <w:rFonts w:ascii="NewsGotT" w:hAnsi="NewsGotT" w:cs="Times New Roman"/>
-          <w:sz w:val="24"/>
-        </w:rPr>
-        <w:t xml:space="preserve"> e a ponte H </w:t>
-      </w:r>
-      <w:r>
-        <w:rPr>
-          <w:rFonts w:ascii="NewsGotT" w:hAnsi="NewsGotT" w:cs="Times New Roman"/>
-          <w:sz w:val="24"/>
-        </w:rPr>
-        <w:t>implementam o amplificador PWM. O</w:t>
-      </w:r>
-      <w:r>
-        <w:rPr>
-          <w:rFonts w:ascii="NewsGotT" w:hAnsi="NewsGotT" w:cs="Times New Roman"/>
-          <w:sz w:val="24"/>
-        </w:rPr>
-        <w:t xml:space="preserve"> algoritmo de controlo </w:t>
-      </w:r>
-      <w:r>
-        <w:rPr>
-          <w:rFonts w:ascii="NewsGotT" w:hAnsi="NewsGotT" w:cs="Times New Roman"/>
-          <w:sz w:val="24"/>
-        </w:rPr>
-        <w:t>implementado no</w:t>
+        <w:t>microcontrolador</w:t>
       </w:r>
       <w:r>
         <w:rPr>
@@ -2800,7 +2840,8 @@
           <w:rFonts w:ascii="NewsGotT" w:hAnsi="NewsGotT" w:cs="Times New Roman"/>
           <w:sz w:val="24"/>
         </w:rPr>
-        <w:t>microcontrolador produzirá</w:t>
+        <w:lastRenderedPageBreak/>
+        <w:t>produzirá</w:t>
       </w:r>
       <w:r>
         <w:rPr>
@@ -2863,7 +2904,21 @@
           <w:rFonts w:ascii="NewsGotT" w:hAnsi="NewsGotT" w:cs="Times New Roman"/>
           <w:sz w:val="24"/>
         </w:rPr>
-        <w:t xml:space="preserve"> a tensão aplicada ao motor DC quando a fração de modulação é 1.</w:t>
+        <w:t xml:space="preserve"> a tensão aplicada ao motor DC quando a fração de modulação é </w:t>
+      </w:r>
+      <w:r>
+        <w:rPr>
+          <w:rFonts w:ascii="NewsGotT" w:hAnsi="NewsGotT" w:cs="Times New Roman"/>
+          <w:sz w:val="24"/>
+        </w:rPr>
+        <w:t>um</w:t>
+      </w:r>
+      <w:r>
+        <w:rPr>
+          <w:rFonts w:ascii="NewsGotT" w:hAnsi="NewsGotT" w:cs="Times New Roman"/>
+          <w:sz w:val="24"/>
+        </w:rPr>
+        <w:t>.</w:t>
       </w:r>
     </w:p>
     <w:p>
@@ -2895,7 +2950,14 @@
           <w:rFonts w:ascii="NewsGotT" w:hAnsi="NewsGotT" w:cs="Times New Roman"/>
           <w:sz w:val="24"/>
         </w:rPr>
-        <w:t xml:space="preserve"> pelo microcomputador</w:t>
+        <w:t xml:space="preserve"> pelo micro</w:t>
+      </w:r>
+      <w:r>
+        <w:rPr>
+          <w:rFonts w:ascii="NewsGotT" w:hAnsi="NewsGotT" w:cs="Times New Roman"/>
+          <w:sz w:val="24"/>
+        </w:rPr>
+        <w:t>controlador</w:t>
       </w:r>
       <w:r>
         <w:rPr>
@@ -2995,74 +3057,131 @@
     <w:p>
       <w:pPr>
         <w:pStyle w:val="PhDCorpo"/>
+      </w:pPr>
+      <w:r>
+        <w:rPr>
+          <w:highlight w:val="red"/>
+        </w:rPr>
+        <w:tab/>
+      </w:r>
+      <w:r>
+        <w:rPr>
+          <w:highlight w:val="red"/>
+        </w:rPr>
+        <w:t>Na Figura</w:t>
+      </w:r>
+      <w:r>
+        <w:t xml:space="preserve">, está ilustrado </w:t>
+      </w:r>
+      <w:r>
+        <w:t>o sistema de controlo implementado. Sendo o objetivo principal do DWR o seguimento d</w:t>
+      </w:r>
+      <w:r>
+        <w:t>e uma</w:t>
+      </w:r>
+      <w:r>
+        <w:t xml:space="preserve"> </w:t>
+      </w:r>
+      <w:r>
+        <w:t>linha, é necessário manter os sensores na parte exterior da mesma</w:t>
+      </w:r>
+      <w:r>
+        <w:t>.</w:t>
+      </w:r>
+      <w:r>
+        <w:t xml:space="preserve"> Quando um dos sensores</w:t>
+      </w:r>
+      <w:r>
+        <w:t xml:space="preserve"> se aproximar da linha, o motor do lado oposto te</w:t>
+      </w:r>
+      <w:r>
+        <w:t>rá</w:t>
+      </w:r>
+      <w:r>
+        <w:t xml:space="preserve"> de compensar o desvio da trajetória</w:t>
+      </w:r>
+      <w:r>
+        <w:t xml:space="preserve">. Daqui </w:t>
+      </w:r>
+      <w:r>
+        <w:t xml:space="preserve">pode-se </w:t>
+      </w:r>
+      <w:r>
+        <w:t>concluir</w:t>
+      </w:r>
+      <w:r>
+        <w:t xml:space="preserve"> que a variável de referência é zero, ou seja,</w:t>
+      </w:r>
+      <w:r>
+        <w:t xml:space="preserve"> pretende</w:t>
+      </w:r>
+      <w:r>
+        <w:noBreakHyphen/>
+        <w:t>se que</w:t>
+      </w:r>
+      <w:r>
+        <w:t xml:space="preserve"> diferença entre as leituras dos dois sensores</w:t>
+      </w:r>
+      <w:r>
+        <w:t xml:space="preserve"> </w:t>
+      </w:r>
+      <w:r>
+        <w:t>seja nula</w:t>
+      </w:r>
+      <w:r>
+        <w:t xml:space="preserve">. Assim, a entrada do controlador (variável de erro) será a diferença entre a leitura dos </w:t>
+      </w:r>
+      <w:r>
+        <w:t>mesmos</w:t>
+      </w:r>
+      <w:r>
+        <w:t>.</w:t>
+      </w:r>
+      <w:r>
+        <w:t xml:space="preserve"> </w:t>
+      </w:r>
+      <w:r>
+        <w:t>O controlador colocará</w:t>
+      </w:r>
+      <w:r>
+        <w:t xml:space="preserve"> saída uma variável que terá de ser manipulada de modo a efetuar o pretendido. Se o valor de erro for positivo, significa que o sensor esquerdo se encontra mais </w:t>
+      </w:r>
+      <w:r>
+        <w:t>próximo</w:t>
+      </w:r>
+      <w:r>
+        <w:t xml:space="preserve"> da linha do que o sensor direito, </w:t>
+      </w:r>
+      <w:r>
+        <w:t>implicando</w:t>
+      </w:r>
+      <w:r>
+        <w:t xml:space="preserve"> que</w:t>
+      </w:r>
+      <w:r>
+        <w:t xml:space="preserve"> o motor direito terá de ter uma velocidade de rotação superior.</w:t>
+      </w:r>
+      <w:r>
+        <w:t xml:space="preserve"> À variável de saída do bloco PID soma-se um valor de offset que servirá de variável de comando para o atuador direito (</w:t>
+      </w:r>
+      <w:r>
         <w:rPr>
           <w:i/>
           <w:iCs/>
         </w:rPr>
-      </w:pPr>
-      <w:r>
-        <w:rPr>
-          <w:highlight w:val="red"/>
-        </w:rPr>
-        <w:tab/>
-      </w:r>
-      <w:r>
-        <w:rPr>
-          <w:highlight w:val="red"/>
-        </w:rPr>
-        <w:t>Na Figura</w:t>
-      </w:r>
-      <w:r>
-        <w:t xml:space="preserve">, está ilustrado </w:t>
-      </w:r>
-      <w:r>
-        <w:t>o sistema de controlo implementado. Sendo o objetivo principal do DWR o seguimento d</w:t>
-      </w:r>
-      <w:r>
-        <w:t>e uma</w:t>
-      </w:r>
-      <w:r>
-        <w:t xml:space="preserve"> linha, é necessário manter os sensores na parte exterior da mesma. Quando um dos sensores se aproximar da linha, o motor do lado oposto te</w:t>
-      </w:r>
-      <w:r>
-        <w:t>rá</w:t>
-      </w:r>
-      <w:r>
-        <w:t xml:space="preserve"> de compensar o desvio da trajetória. Daqui se pode concluir que a variável de referência é zero, ou seja,</w:t>
-      </w:r>
-      <w:r>
-        <w:t xml:space="preserve"> pretende</w:t>
-      </w:r>
-      <w:r>
-        <w:noBreakHyphen/>
-        <w:t>se que</w:t>
-      </w:r>
-      <w:r>
-        <w:t xml:space="preserve"> diferença entre as leituras dos dois sensores</w:t>
-      </w:r>
-      <w:r>
-        <w:t xml:space="preserve"> seja nula</w:t>
-      </w:r>
-      <w:r>
-        <w:t xml:space="preserve">. Assim, a entrada do controlador (variável de erro) será a diferença entre a leitura dos </w:t>
-      </w:r>
-      <w:r>
-        <w:t>mesmos</w:t>
-      </w:r>
-      <w:r>
-        <w:t>.</w:t>
-      </w:r>
-      <w:r>
-        <w:t xml:space="preserve"> A variável de erro </w:t>
-      </w:r>
-      <w:r>
-        <w:t xml:space="preserve">é a variável de entrada do </w:t>
-      </w:r>
-      <w:r>
-        <w:t>controlador PID que produzirá na saída uma variável que terá de ser manipulada de modo a efetuar o pretendido. Se o valor de erro for positivo, significa que o sensor esquerdo se encontra mais próxima da linha do que o sensor direito, o que implica que o motor direito terá de ter uma velocidade de rotação superior.</w:t>
-      </w:r>
-      <w:r>
-        <w:t xml:space="preserve"> À variável de saída do bloco PID soma-se um valor de offset que servirá de variável de comando para o atuador direito (driver motor e motor). Ao inverso da variável de saída do bloco PID soma</w:t>
+        <w:t>driver</w:t>
+      </w:r>
+      <w:r>
+        <w:t xml:space="preserve"> motor e motor). Ao</w:t>
+      </w:r>
+      <w:r>
+        <w:t xml:space="preserve"> </w:t>
+      </w:r>
+      <w:r>
+        <w:t>simétrico</w:t>
+      </w:r>
+      <w:r>
+        <w:t xml:space="preserve"> da variável de saída do bloco PID soma</w:t>
       </w:r>
       <w:r>
         <w:noBreakHyphen/>
@@ -3075,10 +3194,14 @@
         <w:t xml:space="preserve"> que servirá de variável de comando para o atuador esquerdo (</w:t>
       </w:r>
       <w:r>
-        <w:t>driver motor e motor</w:t>
-      </w:r>
-      <w:r>
-        <w:t xml:space="preserve">). Deste modo, a variável de comando do atuador direito </w:t>
+        <w:rPr>
+          <w:i/>
+          <w:iCs/>
+        </w:rPr>
+        <w:t>driver</w:t>
+      </w:r>
+      <w:r>
+        <w:t xml:space="preserve"> motor e motor). Deste modo, a variável de comando do atuador direito </w:t>
       </w:r>
       <w:r>
         <w:t xml:space="preserve">é </w:t>
@@ -3096,7 +3219,25 @@
         <w:t xml:space="preserve"> </w:t>
       </w:r>
       <w:r>
-        <w:t xml:space="preserve">Se a variável de saída do controlador PID seja nula não é necessário fazer ajustes de direção e o DWM </w:t>
+        <w:t>Se a variável de saída do controlador PID</w:t>
+      </w:r>
+      <w:r>
+        <w:t xml:space="preserve"> </w:t>
+      </w:r>
+      <w:r>
+        <w:t>for</w:t>
+      </w:r>
+      <w:r>
+        <w:t xml:space="preserve"> nula não é necessário fazer ajustes de direção </w:t>
+      </w:r>
+      <w:r>
+        <w:t>e o DW</w:t>
+      </w:r>
+      <w:r>
+        <w:t>R</w:t>
+      </w:r>
+      <w:r>
+        <w:t xml:space="preserve"> </w:t>
       </w:r>
       <w:r>
         <w:t>seguirá o percurso com velocidade</w:t>
@@ -4048,7 +4189,30 @@
           <w:rFonts w:ascii="NewsGotT" w:hAnsi="NewsGotT" w:cs="Times New Roman"/>
           <w:sz w:val="24"/>
         </w:rPr>
-        <w:t xml:space="preserve">Para uma implementação em microcomputador é </w:t>
+        <w:t xml:space="preserve">Para uma implementação em </w:t>
+      </w:r>
+      <w:r>
+        <w:rPr>
+          <w:rFonts w:ascii="NewsGotT" w:hAnsi="NewsGotT" w:cs="Times New Roman"/>
+          <w:sz w:val="24"/>
+          <w:highlight w:val="red"/>
+        </w:rPr>
+        <w:t>micro</w:t>
+      </w:r>
+      <w:r>
+        <w:rPr>
+          <w:rFonts w:ascii="NewsGotT" w:hAnsi="NewsGotT" w:cs="Times New Roman"/>
+          <w:sz w:val="24"/>
+          <w:highlight w:val="red"/>
+        </w:rPr>
+        <w:t>controlador</w:t>
+      </w:r>
+      <w:r>
+        <w:rPr>
+          <w:rFonts w:ascii="NewsGotT" w:hAnsi="NewsGotT" w:cs="Times New Roman"/>
+          <w:sz w:val="24"/>
+        </w:rPr>
+        <w:t xml:space="preserve"> é </w:t>
       </w:r>
       <w:r>
         <w:rPr>
@@ -4098,7 +4262,28 @@
           <w:rFonts w:ascii="NewsGotT" w:hAnsi="NewsGotT" w:cs="Times New Roman"/>
           <w:sz w:val="24"/>
         </w:rPr>
-        <w:t xml:space="preserve"> integral por uma soma e a derivada pela diferença divida de 1ª ordem obtém-se a </w:t>
+        <w:t xml:space="preserve"> integral por uma soma e a derivada </w:t>
+      </w:r>
+      <w:r>
+        <w:rPr>
+          <w:rFonts w:ascii="NewsGotT" w:hAnsi="NewsGotT" w:cs="Times New Roman"/>
+          <w:sz w:val="24"/>
+        </w:rPr>
+        <w:t>pela diferença divida de 1ª ordem</w:t>
+      </w:r>
+      <w:r>
+        <w:rPr>
+          <w:rFonts w:ascii="NewsGotT" w:hAnsi="NewsGotT" w:cs="Times New Roman"/>
+          <w:sz w:val="24"/>
+        </w:rPr>
+        <w:t xml:space="preserve"> </w:t>
+      </w:r>
+      <w:r>
+        <w:rPr>
+          <w:rFonts w:ascii="NewsGotT" w:hAnsi="NewsGotT" w:cs="Times New Roman"/>
+          <w:sz w:val="24"/>
+        </w:rPr>
+        <w:t xml:space="preserve">obtém-se a </w:t>
       </w:r>
       <w:r>
         <w:rPr>
@@ -4261,8 +4446,37 @@
             <w:rFonts w:ascii="Cambria Math" w:eastAsiaTheme="minorEastAsia" w:hAnsi="Cambria Math" w:cs="Times New Roman"/>
             <w:sz w:val="24"/>
           </w:rPr>
-          <m:t>IN_2</m:t>
+          <m:t>I</m:t>
         </m:r>
+        <m:sSub>
+          <m:sSubPr>
+            <m:ctrlPr>
+              <w:rPr>
+                <w:rFonts w:ascii="Cambria Math" w:eastAsiaTheme="minorEastAsia" w:hAnsi="Cambria Math" w:cs="Times New Roman"/>
+                <w:i/>
+                <w:sz w:val="24"/>
+              </w:rPr>
+            </m:ctrlPr>
+          </m:sSubPr>
+          <m:e>
+            <m:r>
+              <w:rPr>
+                <w:rFonts w:ascii="Cambria Math" w:eastAsiaTheme="minorEastAsia" w:hAnsi="Cambria Math" w:cs="Times New Roman"/>
+                <w:sz w:val="24"/>
+              </w:rPr>
+              <m:t>N</m:t>
+            </m:r>
+          </m:e>
+          <m:sub>
+            <m:r>
+              <w:rPr>
+                <w:rFonts w:ascii="Cambria Math" w:eastAsiaTheme="minorEastAsia" w:hAnsi="Cambria Math" w:cs="Times New Roman"/>
+                <w:sz w:val="24"/>
+              </w:rPr>
+              <m:t>2</m:t>
+            </m:r>
+          </m:sub>
+        </m:sSub>
       </m:oMath>
       <w:r>
         <w:rPr>
@@ -10417,7 +10631,16 @@
           <w:sz w:val="24"/>
           <w:szCs w:val="24"/>
         </w:rPr>
-        <w:t>. Se o resultado do cálculo do valor de</w:t>
+        <w:t xml:space="preserve">. Se o resultado do cálculo do valor </w:t>
+      </w:r>
+      <w:proofErr w:type="gramStart"/>
+      <w:r>
+        <w:rPr>
+          <w:rFonts w:ascii="NewsGotT" w:hAnsi="NewsGotT" w:cs="Times New Roman"/>
+          <w:sz w:val="24"/>
+          <w:szCs w:val="24"/>
+        </w:rPr>
+        <w:t>de</w:t>
       </w:r>
       <w:r>
         <w:rPr>
@@ -10435,40 +10658,9 @@
           <w:sz w:val="24"/>
           <w:szCs w:val="24"/>
         </w:rPr>
-        <w:t xml:space="preserve">u </w:t>
-      </w:r>
-      <w:r>
-        <w:rPr>
-          <w:rFonts w:ascii="NewsGotT" w:hAnsi="NewsGotT" w:cs="Times New Roman"/>
-          <w:sz w:val="24"/>
-          <w:szCs w:val="24"/>
-        </w:rPr>
-        <w:t>for superior ao valor do limite de saturação superior</w:t>
-      </w:r>
-      <w:r>
-        <w:rPr>
-          <w:rFonts w:ascii="NewsGotT" w:hAnsi="NewsGotT" w:cs="Times New Roman"/>
-          <w:sz w:val="24"/>
-          <w:szCs w:val="24"/>
-        </w:rPr>
-        <w:t xml:space="preserve"> </w:t>
-      </w:r>
-      <w:r>
-        <w:rPr>
-          <w:rFonts w:ascii="NewsGotT" w:hAnsi="NewsGotT" w:cs="Times New Roman"/>
-          <w:sz w:val="24"/>
-          <w:szCs w:val="24"/>
-        </w:rPr>
-        <w:t>ou inferior ao valor do limite de comparação inferior é necessário limitar o mesmo aos valores de saturação. Caso contrário, o valor passado para a rotina de saída será truncado e apenas a parte não truncada ser</w:t>
-      </w:r>
-      <w:r>
-        <w:rPr>
-          <w:rFonts w:ascii="NewsGotT" w:hAnsi="NewsGotT" w:cs="Times New Roman"/>
-          <w:sz w:val="24"/>
-          <w:szCs w:val="24"/>
-        </w:rPr>
-        <w:t xml:space="preserve">á entendida como valor a estabelecer. Isto leva a saltos indesejáveis e perigosos da variável </w:t>
-      </w:r>
+        <w:t>u</w:t>
+      </w:r>
+      <w:proofErr w:type="gramEnd"/>
       <w:r>
         <w:rPr>
           <w:rFonts w:ascii="NewsGotT" w:hAnsi="NewsGotT" w:cs="Times New Roman"/>
@@ -10477,7 +10669,7 @@
           <w:sz w:val="24"/>
           <w:szCs w:val="24"/>
         </w:rPr>
-        <w:t>u</w:t>
+        <w:t xml:space="preserve"> </w:t>
       </w:r>
       <w:r>
         <w:rPr>
@@ -10485,7 +10677,7 @@
           <w:sz w:val="24"/>
           <w:szCs w:val="24"/>
         </w:rPr>
-        <w:t xml:space="preserve"> que, em absoluto, não deveriam acontecer. Modifica-se a interrupção para detetar a ultrapassagem dos valores de saturação e, caso tal aconteça, fixa-se o valor o valor </w:t>
+        <w:t>for superior ao valor do limite de saturação superior</w:t>
       </w:r>
       <w:r>
         <w:rPr>
@@ -10493,7 +10685,55 @@
           <w:sz w:val="24"/>
           <w:szCs w:val="24"/>
         </w:rPr>
-        <w:t xml:space="preserve">de </w:t>
+        <w:t xml:space="preserve"> </w:t>
+      </w:r>
+      <w:r>
+        <w:rPr>
+          <w:rFonts w:ascii="NewsGotT" w:hAnsi="NewsGotT" w:cs="Times New Roman"/>
+          <w:sz w:val="24"/>
+          <w:szCs w:val="24"/>
+        </w:rPr>
+        <w:t>ou inferior ao valor do limite de comparação inferior é necessário limitar o mesmo aos valores de saturação</w:t>
+      </w:r>
+      <w:r>
+        <w:rPr>
+          <w:rFonts w:ascii="NewsGotT" w:hAnsi="NewsGotT" w:cs="Times New Roman"/>
+          <w:sz w:val="24"/>
+          <w:szCs w:val="24"/>
+        </w:rPr>
+        <w:t xml:space="preserve"> </w:t>
+      </w:r>
+      <w:r>
+        <w:rPr>
+          <w:rFonts w:ascii="NewsGotT" w:hAnsi="NewsGotT" w:cs="Times New Roman"/>
+          <w:sz w:val="24"/>
+          <w:szCs w:val="24"/>
+        </w:rPr>
+        <w:t>impostos</w:t>
+      </w:r>
+      <w:r>
+        <w:rPr>
+          <w:rFonts w:ascii="NewsGotT" w:hAnsi="NewsGotT" w:cs="Times New Roman"/>
+          <w:sz w:val="24"/>
+          <w:szCs w:val="24"/>
+        </w:rPr>
+        <w:t>. Caso contrário, o valor passado para a rotina de saída será truncado e apenas a parte não truncada ser</w:t>
+      </w:r>
+      <w:r>
+        <w:rPr>
+          <w:rFonts w:ascii="NewsGotT" w:hAnsi="NewsGotT" w:cs="Times New Roman"/>
+          <w:sz w:val="24"/>
+          <w:szCs w:val="24"/>
+        </w:rPr>
+        <w:t>á</w:t>
+      </w:r>
+      <w:r>
+        <w:rPr>
+          <w:rFonts w:ascii="NewsGotT" w:hAnsi="NewsGotT" w:cs="Times New Roman"/>
+          <w:sz w:val="24"/>
+          <w:szCs w:val="24"/>
+        </w:rPr>
+        <w:t xml:space="preserve"> entendida como valor a estabelecer. Isto leva a saltos indesejáveis e perigosos da variável </w:t>
       </w:r>
       <w:r>
         <w:rPr>
@@ -10511,7 +10751,65 @@
           <w:sz w:val="24"/>
           <w:szCs w:val="24"/>
         </w:rPr>
-        <w:t xml:space="preserve"> nos valores de saturação. A saturação do atuador pode dar origem a um aumento brusco dos valores dos somatórios dos erros levando a oscilações prejudiciais no valor da variável controlada. Tende em conta estes aspetos e fazendo uso </w:t>
+        <w:t xml:space="preserve"> que, em absoluto, não deveriam acontecer. Modifica-se a interrupção para detetar a ultrapassagem dos valores de saturação e, caso tal aconteça, fixa-se o valor o valor </w:t>
+      </w:r>
+      <w:r>
+        <w:rPr>
+          <w:rFonts w:ascii="NewsGotT" w:hAnsi="NewsGotT" w:cs="Times New Roman"/>
+          <w:sz w:val="24"/>
+          <w:szCs w:val="24"/>
+        </w:rPr>
+        <w:t xml:space="preserve">de </w:t>
+      </w:r>
+      <w:r>
+        <w:rPr>
+          <w:rFonts w:ascii="NewsGotT" w:hAnsi="NewsGotT" w:cs="Times New Roman"/>
+          <w:i/>
+          <w:iCs/>
+          <w:sz w:val="24"/>
+          <w:szCs w:val="24"/>
+        </w:rPr>
+        <w:t>u</w:t>
+      </w:r>
+      <w:r>
+        <w:rPr>
+          <w:rFonts w:ascii="NewsGotT" w:hAnsi="NewsGotT" w:cs="Times New Roman"/>
+          <w:sz w:val="24"/>
+          <w:szCs w:val="24"/>
+        </w:rPr>
+        <w:t xml:space="preserve"> nos valores de </w:t>
+      </w:r>
+      <w:r>
+        <w:rPr>
+          <w:rFonts w:ascii="NewsGotT" w:hAnsi="NewsGotT" w:cs="Times New Roman"/>
+          <w:sz w:val="24"/>
+          <w:szCs w:val="24"/>
+        </w:rPr>
+        <w:t xml:space="preserve">saturação. </w:t>
+      </w:r>
+      <w:r>
+        <w:rPr>
+          <w:rFonts w:ascii="NewsGotT" w:hAnsi="NewsGotT" w:cs="Times New Roman"/>
+          <w:sz w:val="24"/>
+          <w:szCs w:val="24"/>
+        </w:rPr>
+        <w:t xml:space="preserve">Além disso, a </w:t>
+      </w:r>
+      <w:r>
+        <w:rPr>
+          <w:rFonts w:ascii="NewsGotT" w:hAnsi="NewsGotT" w:cs="Times New Roman"/>
+          <w:sz w:val="24"/>
+          <w:szCs w:val="24"/>
+        </w:rPr>
+        <w:t>saturação do atuador pode dar origem a um aumento brusco dos valores dos somatórios dos erros levando</w:t>
+      </w:r>
+      <w:r>
+        <w:rPr>
+          <w:rFonts w:ascii="NewsGotT" w:hAnsi="NewsGotT" w:cs="Times New Roman"/>
+          <w:sz w:val="24"/>
+          <w:szCs w:val="24"/>
+        </w:rPr>
+        <w:t xml:space="preserve"> a oscilações prejudiciais no valor da variável controlada. Tende em conta estes aspetos e fazendo uso </w:t>
       </w:r>
       <w:r>
         <w:rPr>
@@ -10560,16 +10858,15 @@
           <w:sz w:val="24"/>
           <w:szCs w:val="24"/>
         </w:rPr>
-        <w:t xml:space="preserve"> o algoritmo de controlo no </w:t>
+        <w:t xml:space="preserve"> o algoritmo de controlo </w:t>
       </w:r>
       <w:r>
         <w:rPr>
           <w:rFonts w:ascii="NewsGotT" w:hAnsi="NewsGotT"/>
           <w:sz w:val="24"/>
           <w:szCs w:val="24"/>
-          <w:highlight w:val="yellow"/>
-        </w:rPr>
-        <w:t>microcomputador</w:t>
+        </w:rPr>
+        <w:t>no micro</w:t>
       </w:r>
       <w:r>
         <w:rPr>
@@ -10577,7 +10874,23 @@
           <w:sz w:val="24"/>
           <w:szCs w:val="24"/>
         </w:rPr>
-        <w:t xml:space="preserve">, </w:t>
+        <w:t>controlador</w:t>
+      </w:r>
+      <w:r>
+        <w:rPr>
+          <w:rFonts w:ascii="NewsGotT" w:hAnsi="NewsGotT"/>
+          <w:sz w:val="24"/>
+          <w:szCs w:val="24"/>
+        </w:rPr>
+        <w:t>,</w:t>
+      </w:r>
+      <w:r>
+        <w:rPr>
+          <w:rFonts w:ascii="NewsGotT" w:hAnsi="NewsGotT"/>
+          <w:sz w:val="24"/>
+          <w:szCs w:val="24"/>
+        </w:rPr>
+        <w:t xml:space="preserve"> </w:t>
       </w:r>
       <w:r>
         <w:rPr>
@@ -10618,15 +10931,18 @@
           <w:sz w:val="24"/>
           <w:szCs w:val="24"/>
         </w:rPr>
-        <w:t>dentro dos limites de saturação.</w:t>
-      </w:r>
-      <w:r>
-        <w:rPr>
-          <w:rFonts w:ascii="NewsGotT" w:hAnsi="NewsGotT" w:cs="Times New Roman"/>
+        <w:t xml:space="preserve">efetuada quando a variável </w:t>
+      </w:r>
+      <w:proofErr w:type="gramStart"/>
+      <w:r>
+        <w:rPr>
+          <w:rFonts w:ascii="NewsGotT" w:hAnsi="NewsGotT" w:cs="Times New Roman"/>
+          <w:i/>
+          <w:iCs/>
           <w:sz w:val="24"/>
           <w:szCs w:val="24"/>
         </w:rPr>
-        <w:t xml:space="preserve"> Caso contrário,</w:t>
+        <w:t xml:space="preserve">u </w:t>
       </w:r>
       <w:r>
         <w:rPr>
@@ -10634,15 +10950,16 @@
           <w:sz w:val="24"/>
           <w:szCs w:val="24"/>
         </w:rPr>
-        <w:t xml:space="preserve"> a </w:t>
-      </w:r>
+        <w:t>se</w:t>
+      </w:r>
+      <w:proofErr w:type="gramEnd"/>
       <w:r>
         <w:rPr>
           <w:rFonts w:ascii="NewsGotT" w:hAnsi="NewsGotT" w:cs="Times New Roman"/>
           <w:sz w:val="24"/>
           <w:szCs w:val="24"/>
         </w:rPr>
-        <w:t>atualização é anulada</w:t>
+        <w:t xml:space="preserve"> encontra </w:t>
       </w:r>
       <w:r>
         <w:rPr>
@@ -10650,7 +10967,7 @@
           <w:sz w:val="24"/>
           <w:szCs w:val="24"/>
         </w:rPr>
-        <w:t>,</w:t>
+        <w:t>dentro dos limites de saturação</w:t>
       </w:r>
       <w:r>
         <w:rPr>
@@ -10658,7 +10975,23 @@
           <w:sz w:val="24"/>
           <w:szCs w:val="24"/>
         </w:rPr>
-        <w:t xml:space="preserve"> o que equivale, em tempo contínuo, a parar a integração do erro e o valor de </w:t>
+        <w:t xml:space="preserve">. </w:t>
+      </w:r>
+      <w:r>
+        <w:rPr>
+          <w:rFonts w:ascii="NewsGotT" w:hAnsi="NewsGotT" w:cs="Times New Roman"/>
+          <w:sz w:val="24"/>
+          <w:szCs w:val="24"/>
+        </w:rPr>
+        <w:t>Caso contrário, a atualização é anulada, o que equivale,</w:t>
+      </w:r>
+      <w:r>
+        <w:rPr>
+          <w:rFonts w:ascii="NewsGotT" w:hAnsi="NewsGotT" w:cs="Times New Roman"/>
+          <w:sz w:val="24"/>
+          <w:szCs w:val="24"/>
+        </w:rPr>
+        <w:t xml:space="preserve"> em tempo contínuo, a parar a integração do erro e o valor de </w:t>
       </w:r>
       <w:r>
         <w:rPr>
@@ -10808,14 +11141,47 @@
         <w:t>A</w:t>
       </w:r>
       <w:r>
-        <w:t xml:space="preserve"> variável de saída do </w:t>
-      </w:r>
-      <w:r>
-        <w:t>bloco PID tem de ser manipulada de modo que o DWR seja capaz de fazer ajustes de trajetórias garantindo sempre a não saturação da variável de comando. Sabe</w:t>
+        <w:t xml:space="preserve"> variável de </w:t>
+      </w:r>
+      <w:r>
+        <w:t xml:space="preserve">saída do </w:t>
+      </w:r>
+      <w:r>
+        <w:t>bloco PID tem de ser manipulada de modo que o DWR seja capaz de fazer ajustes de trajetórias</w:t>
+      </w:r>
+      <w:r>
+        <w:t xml:space="preserve">, </w:t>
+      </w:r>
+      <w:r>
+        <w:t>garantindo sempre a não saturação da variável de comando. Sabe</w:t>
       </w:r>
       <w:r>
         <w:noBreakHyphen/>
-        <w:t xml:space="preserve">se que a variável de saída do bloco PID se encontra dentro dos limites de saturação a todo o momento. Assim sendo, um modo de assegurar estes dois objetivos, é fazer uma média ponderada com os valores de saída do bloco PID e </w:t>
+        <w:t>se que a variável de saída do bloco PID se encontra</w:t>
+      </w:r>
+      <w:r>
+        <w:t xml:space="preserve"> </w:t>
+      </w:r>
+      <w:r>
+        <w:t>sempre</w:t>
+      </w:r>
+      <w:r>
+        <w:t xml:space="preserve"> dentro</w:t>
+      </w:r>
+      <w:r>
+        <w:t xml:space="preserve"> dos limites de </w:t>
+      </w:r>
+      <w:r>
+        <w:t xml:space="preserve">saturação. </w:t>
+      </w:r>
+      <w:r>
+        <w:t xml:space="preserve">Assim sendo, um modo de assegurar estes dois objetivos, é fazer </w:t>
+      </w:r>
+      <w:r>
+        <w:t>uma média ponderada com</w:t>
+      </w:r>
+      <w:r>
+        <w:t xml:space="preserve"> os valores de saída do bloco PID e </w:t>
       </w:r>
       <w:r>
         <w:rPr>
@@ -10847,10 +11213,7 @@
         <w:t xml:space="preserve"> </w:t>
       </w:r>
       <w:r>
-        <w:t>e a</w:t>
-      </w:r>
-      <w:r>
-        <w:t xml:space="preserve"> </w:t>
+        <w:t xml:space="preserve">e a </w:t>
       </w:r>
       <w:r>
         <w:rPr>
@@ -10863,13 +11226,7 @@
         <w:rPr>
           <w:szCs w:val="24"/>
         </w:rPr>
-        <w:t xml:space="preserve"> permite calcular a variável de comando do atuador </w:t>
-      </w:r>
-      <w:r>
-        <w:rPr>
-          <w:szCs w:val="24"/>
-        </w:rPr>
-        <w:t>esquerdo.</w:t>
+        <w:t xml:space="preserve"> permite calcular a variável de comando do atuador esquerdo.</w:t>
       </w:r>
     </w:p>
     <w:tbl>
@@ -10950,7 +11307,37 @@
                   <w:rPr>
                     <w:rFonts w:ascii="Cambria Math" w:hAnsi="Cambria Math"/>
                   </w:rPr>
-                  <m:t>=offset+u</m:t>
+                  <m:t>=offset+</m:t>
+                </m:r>
+                <m:d>
+                  <m:dPr>
+                    <m:ctrlPr>
+                      <w:rPr>
+                        <w:rFonts w:ascii="Cambria Math" w:hAnsi="Cambria Math"/>
+                        <w:i/>
+                      </w:rPr>
+                    </m:ctrlPr>
+                  </m:dPr>
+                  <m:e>
+                    <m:r>
+                      <w:rPr>
+                        <w:rFonts w:ascii="Cambria Math" w:hAnsi="Cambria Math"/>
+                      </w:rPr>
+                      <m:t>1-offset</m:t>
+                    </m:r>
+                  </m:e>
+                </m:d>
+                <m:r>
+                  <w:rPr>
+                    <w:rFonts w:ascii="Cambria Math" w:hAnsi="Cambria Math"/>
+                  </w:rPr>
+                  <m:t xml:space="preserve"> </m:t>
+                </m:r>
+                <m:r>
+                  <w:rPr>
+                    <w:rFonts w:ascii="Cambria Math" w:hAnsi="Cambria Math"/>
+                  </w:rPr>
+                  <m:t>u</m:t>
                 </m:r>
               </m:oMath>
             </m:oMathPara>
@@ -11104,13 +11491,7 @@
                       <w:rPr>
                         <w:rFonts w:ascii="Cambria Math" w:hAnsi="Cambria Math"/>
                       </w:rPr>
-                      <m:t>comando</m:t>
-                    </m:r>
-                    <m:r>
-                      <w:rPr>
-                        <w:rFonts w:ascii="Cambria Math" w:hAnsi="Cambria Math"/>
-                      </w:rPr>
-                      <m:t>L</m:t>
+                      <m:t>comandoL</m:t>
                     </m:r>
                   </m:sub>
                 </m:sSub>
@@ -11124,8 +11505,32 @@
                   <w:rPr>
                     <w:rFonts w:ascii="Cambria Math" w:hAnsi="Cambria Math"/>
                   </w:rPr>
+                  <m:t>t</m:t>
+                </m:r>
+                <m:r>
+                  <w:rPr>
+                    <w:rFonts w:ascii="Cambria Math" w:hAnsi="Cambria Math"/>
+                  </w:rPr>
                   <m:t>-</m:t>
                 </m:r>
+                <m:d>
+                  <m:dPr>
+                    <m:ctrlPr>
+                      <w:rPr>
+                        <w:rFonts w:ascii="Cambria Math" w:hAnsi="Cambria Math"/>
+                        <w:i/>
+                      </w:rPr>
+                    </m:ctrlPr>
+                  </m:dPr>
+                  <m:e>
+                    <m:r>
+                      <w:rPr>
+                        <w:rFonts w:ascii="Cambria Math" w:hAnsi="Cambria Math"/>
+                      </w:rPr>
+                      <m:t>1-offset</m:t>
+                    </m:r>
+                  </m:e>
+                </m:d>
                 <m:r>
                   <w:rPr>
                     <w:rFonts w:ascii="Cambria Math" w:hAnsi="Cambria Math"/>
@@ -11772,6 +12177,7 @@
   <w:style w:type="character" w:default="1" w:styleId="Tipodeletrapredefinidodopargrafo">
     <w:name w:val="Default Paragraph Font"/>
     <w:uiPriority w:val="1"/>
+    <w:semiHidden/>
     <w:unhideWhenUsed/>
   </w:style>
   <w:style w:type="table" w:default="1" w:styleId="Tabelanormal">

</xml_diff>